<commit_message>
downloaded zip files and updated vs code in mice.txt
</commit_message>
<xml_diff>
--- a/holly.docx
+++ b/holly.docx
@@ -4,7 +4,13 @@
   <w:body>
     <w:p>
       <w:r>
-        <w:t>This is a Microsoft word document.</w:t>
+        <w:t xml:space="preserve">This is a Microsoft word document.  </w:t>
+      </w:r>
+      <w:r>
+        <w:rPr>
+          <w:color w:val="C00000"/>
+        </w:rPr>
+        <w:t>(This is a change – Version for branch alternate)</w:t>
       </w:r>
     </w:p>
     <w:p>
@@ -1017,8 +1023,20 @@
           <w14:ligatures w14:val="none"/>
         </w:rPr>
         <w:br/>
+      </w:r>
+      <w:proofErr w:type="spellStart"/>
+      <w:r>
+        <w:rPr>
+          <w:rFonts w:ascii="Arial" w:eastAsia="Times New Roman" w:hAnsi="Arial" w:cs="Arial"/>
+          <w:color w:val="1F1F1F"/>
+          <w:kern w:val="0"/>
+          <w:sz w:val="21"/>
+          <w:szCs w:val="21"/>
+          <w14:ligatures w14:val="none"/>
+        </w:rPr>
         <w:t>Bop-bop-bop-bop</w:t>
       </w:r>
+      <w:proofErr w:type="spellEnd"/>
       <w:r>
         <w:rPr>
           <w:rFonts w:ascii="Arial" w:eastAsia="Times New Roman" w:hAnsi="Arial" w:cs="Arial"/>

</xml_diff>

<commit_message>
copy from main into holly
</commit_message>
<xml_diff>
--- a/holly.docx
+++ b/holly.docx
@@ -4,7 +4,25 @@
   <w:body>
     <w:p>
       <w:r>
-        <w:t>This is a Microsoft word document.</w:t>
+        <w:t xml:space="preserve">This is a Microsoft word document.  </w:t>
+      </w:r>
+      <w:r>
+        <w:rPr>
+          <w:color w:val="FF0000"/>
+        </w:rPr>
+        <w:t>(This is a change – Ve</w:t>
+      </w:r>
+      <w:r>
+        <w:rPr>
+          <w:color w:val="FF0000"/>
+        </w:rPr>
+        <w:t>rsion for main branch</w:t>
+      </w:r>
+      <w:r>
+        <w:rPr>
+          <w:color w:val="FF0000"/>
+        </w:rPr>
+        <w:t>)</w:t>
       </w:r>
     </w:p>
     <w:p>
@@ -12,17 +30,7 @@
         <w:t>It will be treated as a binary file by Git.</w:t>
       </w:r>
     </w:p>
-    <w:p>
-      <w:pPr>
-        <w:textAlignment w:val="baseline"/>
-        <w:rPr>
-          <w:rFonts w:ascii="Menlo" w:hAnsi="Menlo" w:cs="Menlo"/>
-          <w:color w:val="000000"/>
-          <w:sz w:val="18"/>
-          <w:szCs w:val="18"/>
-        </w:rPr>
-      </w:pPr>
-    </w:p>
+    <w:p/>
     <w:p>
       <w:pPr>
         <w:ind w:hanging="240"/>
@@ -90,10 +98,8 @@
         <w:rPr>
           <w:rFonts w:ascii="Arial" w:eastAsia="Times New Roman" w:hAnsi="Arial" w:cs="Arial"/>
           <w:color w:val="1F1F1F"/>
-          <w:kern w:val="0"/>
-          <w:sz w:val="21"/>
-          <w:szCs w:val="21"/>
-          <w14:ligatures w14:val="none"/>
+          <w:sz w:val="21"/>
+          <w:szCs w:val="21"/>
         </w:rPr>
       </w:pPr>
     </w:p>
@@ -103,20 +109,16 @@
         <w:rPr>
           <w:rFonts w:ascii="Arial" w:eastAsia="Times New Roman" w:hAnsi="Arial" w:cs="Arial"/>
           <w:color w:val="1F1F1F"/>
-          <w:kern w:val="0"/>
-          <w:sz w:val="21"/>
-          <w:szCs w:val="21"/>
-          <w14:ligatures w14:val="none"/>
+          <w:sz w:val="21"/>
+          <w:szCs w:val="21"/>
         </w:rPr>
       </w:pPr>
       <w:r>
         <w:rPr>
           <w:rFonts w:ascii="Arial" w:eastAsia="Times New Roman" w:hAnsi="Arial" w:cs="Arial"/>
           <w:color w:val="1F1F1F"/>
-          <w:kern w:val="0"/>
-          <w:sz w:val="21"/>
-          <w:szCs w:val="21"/>
-          <w14:ligatures w14:val="none"/>
+          <w:sz w:val="21"/>
+          <w:szCs w:val="21"/>
         </w:rPr>
         <w:t>Bop-bop-bop-bop</w:t>
       </w:r>
@@ -124,10 +126,8 @@
         <w:rPr>
           <w:rFonts w:ascii="Arial" w:eastAsia="Times New Roman" w:hAnsi="Arial" w:cs="Arial"/>
           <w:color w:val="1F1F1F"/>
-          <w:kern w:val="0"/>
-          <w:sz w:val="21"/>
-          <w:szCs w:val="21"/>
-          <w14:ligatures w14:val="none"/>
+          <w:sz w:val="21"/>
+          <w:szCs w:val="21"/>
         </w:rPr>
         <w:br/>
       </w:r>
@@ -136,10 +136,8 @@
         <w:rPr>
           <w:rFonts w:ascii="Arial" w:eastAsia="Times New Roman" w:hAnsi="Arial" w:cs="Arial"/>
           <w:color w:val="1F1F1F"/>
-          <w:kern w:val="0"/>
-          <w:sz w:val="21"/>
-          <w:szCs w:val="21"/>
-          <w14:ligatures w14:val="none"/>
+          <w:sz w:val="21"/>
+          <w:szCs w:val="21"/>
         </w:rPr>
         <w:t>Bop-bop-bop-bop</w:t>
       </w:r>
@@ -151,20 +149,16 @@
         <w:rPr>
           <w:rFonts w:ascii="Arial" w:eastAsia="Times New Roman" w:hAnsi="Arial" w:cs="Arial"/>
           <w:color w:val="1F1F1F"/>
-          <w:kern w:val="0"/>
-          <w:sz w:val="21"/>
-          <w:szCs w:val="21"/>
-          <w14:ligatures w14:val="none"/>
+          <w:sz w:val="21"/>
+          <w:szCs w:val="21"/>
         </w:rPr>
       </w:pPr>
       <w:r>
         <w:rPr>
           <w:rFonts w:ascii="Arial" w:eastAsia="Times New Roman" w:hAnsi="Arial" w:cs="Arial"/>
           <w:color w:val="1F1F1F"/>
-          <w:kern w:val="0"/>
-          <w:sz w:val="21"/>
-          <w:szCs w:val="21"/>
-          <w14:ligatures w14:val="none"/>
+          <w:sz w:val="21"/>
+          <w:szCs w:val="21"/>
         </w:rPr>
         <w:t xml:space="preserve">I'm </w:t>
       </w:r>
@@ -173,10 +167,8 @@
         <w:rPr>
           <w:rFonts w:ascii="Arial" w:eastAsia="Times New Roman" w:hAnsi="Arial" w:cs="Arial"/>
           <w:color w:val="1F1F1F"/>
-          <w:kern w:val="0"/>
-          <w:sz w:val="21"/>
-          <w:szCs w:val="21"/>
-          <w14:ligatures w14:val="none"/>
+          <w:sz w:val="21"/>
+          <w:szCs w:val="21"/>
         </w:rPr>
         <w:t>gonna</w:t>
       </w:r>
@@ -185,10 +177,8 @@
         <w:rPr>
           <w:rFonts w:ascii="Arial" w:eastAsia="Times New Roman" w:hAnsi="Arial" w:cs="Arial"/>
           <w:color w:val="1F1F1F"/>
-          <w:kern w:val="0"/>
-          <w:sz w:val="21"/>
-          <w:szCs w:val="21"/>
-          <w14:ligatures w14:val="none"/>
+          <w:sz w:val="21"/>
+          <w:szCs w:val="21"/>
         </w:rPr>
         <w:t xml:space="preserve"> tell you how it's </w:t>
       </w:r>
@@ -197,10 +187,8 @@
         <w:rPr>
           <w:rFonts w:ascii="Arial" w:eastAsia="Times New Roman" w:hAnsi="Arial" w:cs="Arial"/>
           <w:color w:val="1F1F1F"/>
-          <w:kern w:val="0"/>
-          <w:sz w:val="21"/>
-          <w:szCs w:val="21"/>
-          <w14:ligatures w14:val="none"/>
+          <w:sz w:val="21"/>
+          <w:szCs w:val="21"/>
         </w:rPr>
         <w:t>gonna</w:t>
       </w:r>
@@ -209,10 +197,8 @@
         <w:rPr>
           <w:rFonts w:ascii="Arial" w:eastAsia="Times New Roman" w:hAnsi="Arial" w:cs="Arial"/>
           <w:color w:val="1F1F1F"/>
-          <w:kern w:val="0"/>
-          <w:sz w:val="21"/>
-          <w:szCs w:val="21"/>
-          <w14:ligatures w14:val="none"/>
+          <w:sz w:val="21"/>
+          <w:szCs w:val="21"/>
         </w:rPr>
         <w:t xml:space="preserve"> be</w:t>
       </w:r>
@@ -220,22 +206,18 @@
         <w:rPr>
           <w:rFonts w:ascii="Arial" w:eastAsia="Times New Roman" w:hAnsi="Arial" w:cs="Arial"/>
           <w:color w:val="1F1F1F"/>
-          <w:kern w:val="0"/>
-          <w:sz w:val="21"/>
-          <w:szCs w:val="21"/>
-          <w14:ligatures w14:val="none"/>
-        </w:rPr>
-        <w:br/>
-        <w:t>'Bop-bop-bop-bop</w:t>
-      </w:r>
-      <w:r>
-        <w:rPr>
-          <w:rFonts w:ascii="Arial" w:eastAsia="Times New Roman" w:hAnsi="Arial" w:cs="Arial"/>
-          <w:color w:val="1F1F1F"/>
-          <w:kern w:val="0"/>
-          <w:sz w:val="21"/>
-          <w:szCs w:val="21"/>
-          <w14:ligatures w14:val="none"/>
+          <w:sz w:val="21"/>
+          <w:szCs w:val="21"/>
+        </w:rPr>
+        <w:br/>
+        <w:t>'Bop-bop-bop-bop</w:t>
+      </w:r>
+      <w:r>
+        <w:rPr>
+          <w:rFonts w:ascii="Arial" w:eastAsia="Times New Roman" w:hAnsi="Arial" w:cs="Arial"/>
+          <w:color w:val="1F1F1F"/>
+          <w:sz w:val="21"/>
+          <w:szCs w:val="21"/>
         </w:rPr>
         <w:br/>
         <w:t xml:space="preserve">You're </w:t>
@@ -245,10 +227,8 @@
         <w:rPr>
           <w:rFonts w:ascii="Arial" w:eastAsia="Times New Roman" w:hAnsi="Arial" w:cs="Arial"/>
           <w:color w:val="1F1F1F"/>
-          <w:kern w:val="0"/>
-          <w:sz w:val="21"/>
-          <w:szCs w:val="21"/>
-          <w14:ligatures w14:val="none"/>
+          <w:sz w:val="21"/>
+          <w:szCs w:val="21"/>
         </w:rPr>
         <w:t>gonna</w:t>
       </w:r>
@@ -257,10 +237,8 @@
         <w:rPr>
           <w:rFonts w:ascii="Arial" w:eastAsia="Times New Roman" w:hAnsi="Arial" w:cs="Arial"/>
           <w:color w:val="1F1F1F"/>
-          <w:kern w:val="0"/>
-          <w:sz w:val="21"/>
-          <w:szCs w:val="21"/>
-          <w14:ligatures w14:val="none"/>
+          <w:sz w:val="21"/>
+          <w:szCs w:val="21"/>
         </w:rPr>
         <w:t xml:space="preserve"> give your love to me</w:t>
       </w:r>
@@ -268,10 +246,8 @@
         <w:rPr>
           <w:rFonts w:ascii="Arial" w:eastAsia="Times New Roman" w:hAnsi="Arial" w:cs="Arial"/>
           <w:color w:val="1F1F1F"/>
-          <w:kern w:val="0"/>
-          <w:sz w:val="21"/>
-          <w:szCs w:val="21"/>
-          <w14:ligatures w14:val="none"/>
+          <w:sz w:val="21"/>
+          <w:szCs w:val="21"/>
         </w:rPr>
         <w:br/>
         <w:t>Bop-bop-bop-bop</w:t>
@@ -280,10 +256,8 @@
         <w:rPr>
           <w:rFonts w:ascii="Arial" w:eastAsia="Times New Roman" w:hAnsi="Arial" w:cs="Arial"/>
           <w:color w:val="1F1F1F"/>
-          <w:kern w:val="0"/>
-          <w:sz w:val="21"/>
-          <w:szCs w:val="21"/>
-          <w14:ligatures w14:val="none"/>
+          <w:sz w:val="21"/>
+          <w:szCs w:val="21"/>
         </w:rPr>
         <w:br/>
         <w:t>I want to love you night and day</w:t>
@@ -292,22 +266,18 @@
         <w:rPr>
           <w:rFonts w:ascii="Arial" w:eastAsia="Times New Roman" w:hAnsi="Arial" w:cs="Arial"/>
           <w:color w:val="1F1F1F"/>
-          <w:kern w:val="0"/>
-          <w:sz w:val="21"/>
-          <w:szCs w:val="21"/>
-          <w14:ligatures w14:val="none"/>
-        </w:rPr>
-        <w:br/>
-        <w:t>'Bop-bop-bop-bop</w:t>
-      </w:r>
-      <w:r>
-        <w:rPr>
-          <w:rFonts w:ascii="Arial" w:eastAsia="Times New Roman" w:hAnsi="Arial" w:cs="Arial"/>
-          <w:color w:val="1F1F1F"/>
-          <w:kern w:val="0"/>
-          <w:sz w:val="21"/>
-          <w:szCs w:val="21"/>
-          <w14:ligatures w14:val="none"/>
+          <w:sz w:val="21"/>
+          <w:szCs w:val="21"/>
+        </w:rPr>
+        <w:br/>
+        <w:t>'Bop-bop-bop-bop</w:t>
+      </w:r>
+      <w:r>
+        <w:rPr>
+          <w:rFonts w:ascii="Arial" w:eastAsia="Times New Roman" w:hAnsi="Arial" w:cs="Arial"/>
+          <w:color w:val="1F1F1F"/>
+          <w:sz w:val="21"/>
+          <w:szCs w:val="21"/>
         </w:rPr>
         <w:br/>
         <w:t>You know my loving not fade away</w:t>
@@ -316,10 +286,8 @@
         <w:rPr>
           <w:rFonts w:ascii="Arial" w:eastAsia="Times New Roman" w:hAnsi="Arial" w:cs="Arial"/>
           <w:color w:val="1F1F1F"/>
-          <w:kern w:val="0"/>
-          <w:sz w:val="21"/>
-          <w:szCs w:val="21"/>
-          <w14:ligatures w14:val="none"/>
+          <w:sz w:val="21"/>
+          <w:szCs w:val="21"/>
         </w:rPr>
         <w:br/>
         <w:t>Bop-bop-bop-bop</w:t>
@@ -328,10 +296,8 @@
         <w:rPr>
           <w:rFonts w:ascii="Arial" w:eastAsia="Times New Roman" w:hAnsi="Arial" w:cs="Arial"/>
           <w:color w:val="1F1F1F"/>
-          <w:kern w:val="0"/>
-          <w:sz w:val="21"/>
-          <w:szCs w:val="21"/>
-          <w14:ligatures w14:val="none"/>
+          <w:sz w:val="21"/>
+          <w:szCs w:val="21"/>
         </w:rPr>
         <w:br/>
         <w:t>Well you know my loving not fade away</w:t>
@@ -340,46 +306,38 @@
         <w:rPr>
           <w:rFonts w:ascii="Arial" w:eastAsia="Times New Roman" w:hAnsi="Arial" w:cs="Arial"/>
           <w:color w:val="1F1F1F"/>
-          <w:kern w:val="0"/>
-          <w:sz w:val="21"/>
-          <w:szCs w:val="21"/>
-          <w14:ligatures w14:val="none"/>
-        </w:rPr>
-        <w:br/>
-        <w:t>'Bop-bop-bop-bop</w:t>
-      </w:r>
-      <w:r>
-        <w:rPr>
-          <w:rFonts w:ascii="Arial" w:eastAsia="Times New Roman" w:hAnsi="Arial" w:cs="Arial"/>
-          <w:color w:val="1F1F1F"/>
-          <w:kern w:val="0"/>
-          <w:sz w:val="21"/>
-          <w:szCs w:val="21"/>
-          <w14:ligatures w14:val="none"/>
-        </w:rPr>
-        <w:br/>
-        <w:t>'Bop-bop-bop-bop</w:t>
-      </w:r>
-      <w:r>
-        <w:rPr>
-          <w:rFonts w:ascii="Arial" w:eastAsia="Times New Roman" w:hAnsi="Arial" w:cs="Arial"/>
-          <w:color w:val="1F1F1F"/>
-          <w:kern w:val="0"/>
-          <w:sz w:val="21"/>
-          <w:szCs w:val="21"/>
-          <w14:ligatures w14:val="none"/>
-        </w:rPr>
-        <w:br/>
-        <w:t>'Bop-bop-bop-bop</w:t>
-      </w:r>
-      <w:r>
-        <w:rPr>
-          <w:rFonts w:ascii="Arial" w:eastAsia="Times New Roman" w:hAnsi="Arial" w:cs="Arial"/>
-          <w:color w:val="1F1F1F"/>
-          <w:kern w:val="0"/>
-          <w:sz w:val="21"/>
-          <w:szCs w:val="21"/>
-          <w14:ligatures w14:val="none"/>
+          <w:sz w:val="21"/>
+          <w:szCs w:val="21"/>
+        </w:rPr>
+        <w:br/>
+        <w:t>'Bop-bop-bop-bop</w:t>
+      </w:r>
+      <w:r>
+        <w:rPr>
+          <w:rFonts w:ascii="Arial" w:eastAsia="Times New Roman" w:hAnsi="Arial" w:cs="Arial"/>
+          <w:color w:val="1F1F1F"/>
+          <w:sz w:val="21"/>
+          <w:szCs w:val="21"/>
+        </w:rPr>
+        <w:br/>
+        <w:t>'Bop-bop-bop-bop</w:t>
+      </w:r>
+      <w:r>
+        <w:rPr>
+          <w:rFonts w:ascii="Arial" w:eastAsia="Times New Roman" w:hAnsi="Arial" w:cs="Arial"/>
+          <w:color w:val="1F1F1F"/>
+          <w:sz w:val="21"/>
+          <w:szCs w:val="21"/>
+        </w:rPr>
+        <w:br/>
+        <w:t>'Bop-bop-bop-bop</w:t>
+      </w:r>
+      <w:r>
+        <w:rPr>
+          <w:rFonts w:ascii="Arial" w:eastAsia="Times New Roman" w:hAnsi="Arial" w:cs="Arial"/>
+          <w:color w:val="1F1F1F"/>
+          <w:sz w:val="21"/>
+          <w:szCs w:val="21"/>
         </w:rPr>
         <w:br/>
       </w:r>
@@ -388,10 +346,8 @@
         <w:rPr>
           <w:rFonts w:ascii="Arial" w:eastAsia="Times New Roman" w:hAnsi="Arial" w:cs="Arial"/>
           <w:color w:val="1F1F1F"/>
-          <w:kern w:val="0"/>
-          <w:sz w:val="21"/>
-          <w:szCs w:val="21"/>
-          <w14:ligatures w14:val="none"/>
+          <w:sz w:val="21"/>
+          <w:szCs w:val="21"/>
         </w:rPr>
         <w:t>Bop-bop-bop-bop</w:t>
       </w:r>
@@ -403,20 +359,16 @@
         <w:rPr>
           <w:rFonts w:ascii="Arial" w:eastAsia="Times New Roman" w:hAnsi="Arial" w:cs="Arial"/>
           <w:color w:val="1F1F1F"/>
-          <w:kern w:val="0"/>
-          <w:sz w:val="21"/>
-          <w:szCs w:val="21"/>
-          <w14:ligatures w14:val="none"/>
+          <w:sz w:val="21"/>
+          <w:szCs w:val="21"/>
         </w:rPr>
       </w:pPr>
       <w:r>
         <w:rPr>
           <w:rFonts w:ascii="Arial" w:eastAsia="Times New Roman" w:hAnsi="Arial" w:cs="Arial"/>
           <w:color w:val="1F1F1F"/>
-          <w:kern w:val="0"/>
-          <w:sz w:val="21"/>
-          <w:szCs w:val="21"/>
-          <w14:ligatures w14:val="none"/>
+          <w:sz w:val="21"/>
+          <w:szCs w:val="21"/>
         </w:rPr>
         <w:t>My love bigger than a Cadillac</w:t>
       </w:r>
@@ -424,22 +376,18 @@
         <w:rPr>
           <w:rFonts w:ascii="Arial" w:eastAsia="Times New Roman" w:hAnsi="Arial" w:cs="Arial"/>
           <w:color w:val="1F1F1F"/>
-          <w:kern w:val="0"/>
-          <w:sz w:val="21"/>
-          <w:szCs w:val="21"/>
-          <w14:ligatures w14:val="none"/>
-        </w:rPr>
-        <w:br/>
-        <w:t>'Bop-bop-bop-bop</w:t>
-      </w:r>
-      <w:r>
-        <w:rPr>
-          <w:rFonts w:ascii="Arial" w:eastAsia="Times New Roman" w:hAnsi="Arial" w:cs="Arial"/>
-          <w:color w:val="1F1F1F"/>
-          <w:kern w:val="0"/>
-          <w:sz w:val="21"/>
-          <w:szCs w:val="21"/>
-          <w14:ligatures w14:val="none"/>
+          <w:sz w:val="21"/>
+          <w:szCs w:val="21"/>
+        </w:rPr>
+        <w:br/>
+        <w:t>'Bop-bop-bop-bop</w:t>
+      </w:r>
+      <w:r>
+        <w:rPr>
+          <w:rFonts w:ascii="Arial" w:eastAsia="Times New Roman" w:hAnsi="Arial" w:cs="Arial"/>
+          <w:color w:val="1F1F1F"/>
+          <w:sz w:val="21"/>
+          <w:szCs w:val="21"/>
         </w:rPr>
         <w:br/>
         <w:t>I'll try to show it when you're driving me back</w:t>
@@ -448,22 +396,18 @@
         <w:rPr>
           <w:rFonts w:ascii="Arial" w:eastAsia="Times New Roman" w:hAnsi="Arial" w:cs="Arial"/>
           <w:color w:val="1F1F1F"/>
-          <w:kern w:val="0"/>
-          <w:sz w:val="21"/>
-          <w:szCs w:val="21"/>
-          <w14:ligatures w14:val="none"/>
-        </w:rPr>
-        <w:br/>
-        <w:t>'Bop-bop-bop-bop</w:t>
-      </w:r>
-      <w:r>
-        <w:rPr>
-          <w:rFonts w:ascii="Arial" w:eastAsia="Times New Roman" w:hAnsi="Arial" w:cs="Arial"/>
-          <w:color w:val="1F1F1F"/>
-          <w:kern w:val="0"/>
-          <w:sz w:val="21"/>
-          <w:szCs w:val="21"/>
-          <w14:ligatures w14:val="none"/>
+          <w:sz w:val="21"/>
+          <w:szCs w:val="21"/>
+        </w:rPr>
+        <w:br/>
+        <w:t>'Bop-bop-bop-bop</w:t>
+      </w:r>
+      <w:r>
+        <w:rPr>
+          <w:rFonts w:ascii="Arial" w:eastAsia="Times New Roman" w:hAnsi="Arial" w:cs="Arial"/>
+          <w:color w:val="1F1F1F"/>
+          <w:sz w:val="21"/>
+          <w:szCs w:val="21"/>
         </w:rPr>
         <w:br/>
         <w:t>Your love for me got to be real</w:t>
@@ -472,22 +416,18 @@
         <w:rPr>
           <w:rFonts w:ascii="Arial" w:eastAsia="Times New Roman" w:hAnsi="Arial" w:cs="Arial"/>
           <w:color w:val="1F1F1F"/>
-          <w:kern w:val="0"/>
-          <w:sz w:val="21"/>
-          <w:szCs w:val="21"/>
-          <w14:ligatures w14:val="none"/>
-        </w:rPr>
-        <w:br/>
-        <w:t>'Bop-bop-bop-bop</w:t>
-      </w:r>
-      <w:r>
-        <w:rPr>
-          <w:rFonts w:ascii="Arial" w:eastAsia="Times New Roman" w:hAnsi="Arial" w:cs="Arial"/>
-          <w:color w:val="1F1F1F"/>
-          <w:kern w:val="0"/>
-          <w:sz w:val="21"/>
-          <w:szCs w:val="21"/>
-          <w14:ligatures w14:val="none"/>
+          <w:sz w:val="21"/>
+          <w:szCs w:val="21"/>
+        </w:rPr>
+        <w:br/>
+        <w:t>'Bop-bop-bop-bop</w:t>
+      </w:r>
+      <w:r>
+        <w:rPr>
+          <w:rFonts w:ascii="Arial" w:eastAsia="Times New Roman" w:hAnsi="Arial" w:cs="Arial"/>
+          <w:color w:val="1F1F1F"/>
+          <w:sz w:val="21"/>
+          <w:szCs w:val="21"/>
         </w:rPr>
         <w:br/>
         <w:t>For you to know just how I feel</w:t>
@@ -496,22 +436,18 @@
         <w:rPr>
           <w:rFonts w:ascii="Arial" w:eastAsia="Times New Roman" w:hAnsi="Arial" w:cs="Arial"/>
           <w:color w:val="1F1F1F"/>
-          <w:kern w:val="0"/>
-          <w:sz w:val="21"/>
-          <w:szCs w:val="21"/>
-          <w14:ligatures w14:val="none"/>
-        </w:rPr>
-        <w:br/>
-        <w:t>'Bop-bop-bop-bop</w:t>
-      </w:r>
-      <w:r>
-        <w:rPr>
-          <w:rFonts w:ascii="Arial" w:eastAsia="Times New Roman" w:hAnsi="Arial" w:cs="Arial"/>
-          <w:color w:val="1F1F1F"/>
-          <w:kern w:val="0"/>
-          <w:sz w:val="21"/>
-          <w:szCs w:val="21"/>
-          <w14:ligatures w14:val="none"/>
+          <w:sz w:val="21"/>
+          <w:szCs w:val="21"/>
+        </w:rPr>
+        <w:br/>
+        <w:t>'Bop-bop-bop-bop</w:t>
+      </w:r>
+      <w:r>
+        <w:rPr>
+          <w:rFonts w:ascii="Arial" w:eastAsia="Times New Roman" w:hAnsi="Arial" w:cs="Arial"/>
+          <w:color w:val="1F1F1F"/>
+          <w:sz w:val="21"/>
+          <w:szCs w:val="21"/>
         </w:rPr>
         <w:br/>
         <w:t>A love for real not fade away</w:t>
@@ -520,46 +456,38 @@
         <w:rPr>
           <w:rFonts w:ascii="Arial" w:eastAsia="Times New Roman" w:hAnsi="Arial" w:cs="Arial"/>
           <w:color w:val="1F1F1F"/>
-          <w:kern w:val="0"/>
-          <w:sz w:val="21"/>
-          <w:szCs w:val="21"/>
-          <w14:ligatures w14:val="none"/>
-        </w:rPr>
-        <w:br/>
-        <w:t>'Bop-bop-bop-bop</w:t>
-      </w:r>
-      <w:r>
-        <w:rPr>
-          <w:rFonts w:ascii="Arial" w:eastAsia="Times New Roman" w:hAnsi="Arial" w:cs="Arial"/>
-          <w:color w:val="1F1F1F"/>
-          <w:kern w:val="0"/>
-          <w:sz w:val="21"/>
-          <w:szCs w:val="21"/>
-          <w14:ligatures w14:val="none"/>
-        </w:rPr>
-        <w:br/>
-        <w:t>'Bop-bop-bop-bop</w:t>
-      </w:r>
-      <w:r>
-        <w:rPr>
-          <w:rFonts w:ascii="Arial" w:eastAsia="Times New Roman" w:hAnsi="Arial" w:cs="Arial"/>
-          <w:color w:val="1F1F1F"/>
-          <w:kern w:val="0"/>
-          <w:sz w:val="21"/>
-          <w:szCs w:val="21"/>
-          <w14:ligatures w14:val="none"/>
-        </w:rPr>
-        <w:br/>
-        <w:t>'Bop-bop-bop-bop</w:t>
-      </w:r>
-      <w:r>
-        <w:rPr>
-          <w:rFonts w:ascii="Arial" w:eastAsia="Times New Roman" w:hAnsi="Arial" w:cs="Arial"/>
-          <w:color w:val="1F1F1F"/>
-          <w:kern w:val="0"/>
-          <w:sz w:val="21"/>
-          <w:szCs w:val="21"/>
-          <w14:ligatures w14:val="none"/>
+          <w:sz w:val="21"/>
+          <w:szCs w:val="21"/>
+        </w:rPr>
+        <w:br/>
+        <w:t>'Bop-bop-bop-bop</w:t>
+      </w:r>
+      <w:r>
+        <w:rPr>
+          <w:rFonts w:ascii="Arial" w:eastAsia="Times New Roman" w:hAnsi="Arial" w:cs="Arial"/>
+          <w:color w:val="1F1F1F"/>
+          <w:sz w:val="21"/>
+          <w:szCs w:val="21"/>
+        </w:rPr>
+        <w:br/>
+        <w:t>'Bop-bop-bop-bop</w:t>
+      </w:r>
+      <w:r>
+        <w:rPr>
+          <w:rFonts w:ascii="Arial" w:eastAsia="Times New Roman" w:hAnsi="Arial" w:cs="Arial"/>
+          <w:color w:val="1F1F1F"/>
+          <w:sz w:val="21"/>
+          <w:szCs w:val="21"/>
+        </w:rPr>
+        <w:br/>
+        <w:t>'Bop-bop-bop-bop</w:t>
+      </w:r>
+      <w:r>
+        <w:rPr>
+          <w:rFonts w:ascii="Arial" w:eastAsia="Times New Roman" w:hAnsi="Arial" w:cs="Arial"/>
+          <w:color w:val="1F1F1F"/>
+          <w:sz w:val="21"/>
+          <w:szCs w:val="21"/>
         </w:rPr>
         <w:br/>
         <w:t>'Bop-bop-bop-bop</w:t>
@@ -571,20 +499,16 @@
         <w:rPr>
           <w:rFonts w:ascii="Arial" w:eastAsia="Times New Roman" w:hAnsi="Arial" w:cs="Arial"/>
           <w:color w:val="1F1F1F"/>
-          <w:kern w:val="0"/>
-          <w:sz w:val="21"/>
-          <w:szCs w:val="21"/>
-          <w14:ligatures w14:val="none"/>
+          <w:sz w:val="21"/>
+          <w:szCs w:val="21"/>
         </w:rPr>
       </w:pPr>
       <w:r>
         <w:rPr>
           <w:rFonts w:ascii="Arial" w:eastAsia="Times New Roman" w:hAnsi="Arial" w:cs="Arial"/>
           <w:color w:val="1F1F1F"/>
-          <w:kern w:val="0"/>
-          <w:sz w:val="21"/>
-          <w:szCs w:val="21"/>
-          <w14:ligatures w14:val="none"/>
+          <w:sz w:val="21"/>
+          <w:szCs w:val="21"/>
         </w:rPr>
         <w:t>Bop-bop-bop-bop</w:t>
       </w:r>
@@ -592,10 +516,8 @@
         <w:rPr>
           <w:rFonts w:ascii="Arial" w:eastAsia="Times New Roman" w:hAnsi="Arial" w:cs="Arial"/>
           <w:color w:val="1F1F1F"/>
-          <w:kern w:val="0"/>
-          <w:sz w:val="21"/>
-          <w:szCs w:val="21"/>
-          <w14:ligatures w14:val="none"/>
+          <w:sz w:val="21"/>
+          <w:szCs w:val="21"/>
         </w:rPr>
         <w:br/>
       </w:r>
@@ -604,10 +526,8 @@
         <w:rPr>
           <w:rFonts w:ascii="Arial" w:eastAsia="Times New Roman" w:hAnsi="Arial" w:cs="Arial"/>
           <w:color w:val="1F1F1F"/>
-          <w:kern w:val="0"/>
-          <w:sz w:val="21"/>
-          <w:szCs w:val="21"/>
-          <w14:ligatures w14:val="none"/>
+          <w:sz w:val="21"/>
+          <w:szCs w:val="21"/>
         </w:rPr>
         <w:t>Bop-bop-bop-bop</w:t>
       </w:r>
@@ -616,10 +536,8 @@
         <w:rPr>
           <w:rFonts w:ascii="Arial" w:eastAsia="Times New Roman" w:hAnsi="Arial" w:cs="Arial"/>
           <w:color w:val="1F1F1F"/>
-          <w:kern w:val="0"/>
-          <w:sz w:val="21"/>
-          <w:szCs w:val="21"/>
-          <w14:ligatures w14:val="none"/>
+          <w:sz w:val="21"/>
+          <w:szCs w:val="21"/>
         </w:rPr>
         <w:br/>
       </w:r>
@@ -628,10 +546,8 @@
         <w:rPr>
           <w:rFonts w:ascii="Arial" w:eastAsia="Times New Roman" w:hAnsi="Arial" w:cs="Arial"/>
           <w:color w:val="1F1F1F"/>
-          <w:kern w:val="0"/>
-          <w:sz w:val="21"/>
-          <w:szCs w:val="21"/>
-          <w14:ligatures w14:val="none"/>
+          <w:sz w:val="21"/>
+          <w:szCs w:val="21"/>
         </w:rPr>
         <w:t>Bop-bop-bop-bop</w:t>
       </w:r>
@@ -640,10 +556,8 @@
         <w:rPr>
           <w:rFonts w:ascii="Arial" w:eastAsia="Times New Roman" w:hAnsi="Arial" w:cs="Arial"/>
           <w:color w:val="1F1F1F"/>
-          <w:kern w:val="0"/>
-          <w:sz w:val="21"/>
-          <w:szCs w:val="21"/>
-          <w14:ligatures w14:val="none"/>
+          <w:sz w:val="21"/>
+          <w:szCs w:val="21"/>
         </w:rPr>
         <w:br/>
       </w:r>
@@ -652,10 +566,8 @@
         <w:rPr>
           <w:rFonts w:ascii="Arial" w:eastAsia="Times New Roman" w:hAnsi="Arial" w:cs="Arial"/>
           <w:color w:val="1F1F1F"/>
-          <w:kern w:val="0"/>
-          <w:sz w:val="21"/>
-          <w:szCs w:val="21"/>
-          <w14:ligatures w14:val="none"/>
+          <w:sz w:val="21"/>
+          <w:szCs w:val="21"/>
         </w:rPr>
         <w:t>Bop-bop-bop-bop</w:t>
       </w:r>
@@ -664,10 +576,8 @@
         <w:rPr>
           <w:rFonts w:ascii="Arial" w:eastAsia="Times New Roman" w:hAnsi="Arial" w:cs="Arial"/>
           <w:color w:val="1F1F1F"/>
-          <w:kern w:val="0"/>
-          <w:sz w:val="21"/>
-          <w:szCs w:val="21"/>
-          <w14:ligatures w14:val="none"/>
+          <w:sz w:val="21"/>
+          <w:szCs w:val="21"/>
         </w:rPr>
         <w:br/>
       </w:r>
@@ -676,10 +586,8 @@
         <w:rPr>
           <w:rFonts w:ascii="Arial" w:eastAsia="Times New Roman" w:hAnsi="Arial" w:cs="Arial"/>
           <w:color w:val="1F1F1F"/>
-          <w:kern w:val="0"/>
-          <w:sz w:val="21"/>
-          <w:szCs w:val="21"/>
-          <w14:ligatures w14:val="none"/>
+          <w:sz w:val="21"/>
+          <w:szCs w:val="21"/>
         </w:rPr>
         <w:t>Bop-bop-bop-bop</w:t>
       </w:r>
@@ -688,10 +596,8 @@
         <w:rPr>
           <w:rFonts w:ascii="Arial" w:eastAsia="Times New Roman" w:hAnsi="Arial" w:cs="Arial"/>
           <w:color w:val="1F1F1F"/>
-          <w:kern w:val="0"/>
-          <w:sz w:val="21"/>
-          <w:szCs w:val="21"/>
-          <w14:ligatures w14:val="none"/>
+          <w:sz w:val="21"/>
+          <w:szCs w:val="21"/>
         </w:rPr>
         <w:br/>
       </w:r>
@@ -700,10 +606,8 @@
         <w:rPr>
           <w:rFonts w:ascii="Arial" w:eastAsia="Times New Roman" w:hAnsi="Arial" w:cs="Arial"/>
           <w:color w:val="1F1F1F"/>
-          <w:kern w:val="0"/>
-          <w:sz w:val="21"/>
-          <w:szCs w:val="21"/>
-          <w14:ligatures w14:val="none"/>
+          <w:sz w:val="21"/>
+          <w:szCs w:val="21"/>
         </w:rPr>
         <w:t>Bop-bop-bop-bop</w:t>
       </w:r>
@@ -712,10 +616,8 @@
         <w:rPr>
           <w:rFonts w:ascii="Arial" w:eastAsia="Times New Roman" w:hAnsi="Arial" w:cs="Arial"/>
           <w:color w:val="1F1F1F"/>
-          <w:kern w:val="0"/>
-          <w:sz w:val="21"/>
-          <w:szCs w:val="21"/>
-          <w14:ligatures w14:val="none"/>
+          <w:sz w:val="21"/>
+          <w:szCs w:val="21"/>
         </w:rPr>
         <w:br/>
       </w:r>
@@ -724,10 +626,8 @@
         <w:rPr>
           <w:rFonts w:ascii="Arial" w:eastAsia="Times New Roman" w:hAnsi="Arial" w:cs="Arial"/>
           <w:color w:val="1F1F1F"/>
-          <w:kern w:val="0"/>
-          <w:sz w:val="21"/>
-          <w:szCs w:val="21"/>
-          <w14:ligatures w14:val="none"/>
+          <w:sz w:val="21"/>
+          <w:szCs w:val="21"/>
         </w:rPr>
         <w:t>Bop-bop-bop-bop</w:t>
       </w:r>
@@ -739,20 +639,16 @@
         <w:rPr>
           <w:rFonts w:ascii="Arial" w:eastAsia="Times New Roman" w:hAnsi="Arial" w:cs="Arial"/>
           <w:color w:val="1F1F1F"/>
-          <w:kern w:val="0"/>
-          <w:sz w:val="21"/>
-          <w:szCs w:val="21"/>
-          <w14:ligatures w14:val="none"/>
+          <w:sz w:val="21"/>
+          <w:szCs w:val="21"/>
         </w:rPr>
       </w:pPr>
       <w:r>
         <w:rPr>
           <w:rFonts w:ascii="Arial" w:eastAsia="Times New Roman" w:hAnsi="Arial" w:cs="Arial"/>
           <w:color w:val="1F1F1F"/>
-          <w:kern w:val="0"/>
-          <w:sz w:val="21"/>
-          <w:szCs w:val="21"/>
-          <w14:ligatures w14:val="none"/>
+          <w:sz w:val="21"/>
+          <w:szCs w:val="21"/>
         </w:rPr>
         <w:t xml:space="preserve">I'm </w:t>
       </w:r>
@@ -761,10 +657,8 @@
         <w:rPr>
           <w:rFonts w:ascii="Arial" w:eastAsia="Times New Roman" w:hAnsi="Arial" w:cs="Arial"/>
           <w:color w:val="1F1F1F"/>
-          <w:kern w:val="0"/>
-          <w:sz w:val="21"/>
-          <w:szCs w:val="21"/>
-          <w14:ligatures w14:val="none"/>
+          <w:sz w:val="21"/>
+          <w:szCs w:val="21"/>
         </w:rPr>
         <w:t>gonna</w:t>
       </w:r>
@@ -773,10 +667,8 @@
         <w:rPr>
           <w:rFonts w:ascii="Arial" w:eastAsia="Times New Roman" w:hAnsi="Arial" w:cs="Arial"/>
           <w:color w:val="1F1F1F"/>
-          <w:kern w:val="0"/>
-          <w:sz w:val="21"/>
-          <w:szCs w:val="21"/>
-          <w14:ligatures w14:val="none"/>
+          <w:sz w:val="21"/>
+          <w:szCs w:val="21"/>
         </w:rPr>
         <w:t xml:space="preserve"> tell you how it's </w:t>
       </w:r>
@@ -785,10 +677,8 @@
         <w:rPr>
           <w:rFonts w:ascii="Arial" w:eastAsia="Times New Roman" w:hAnsi="Arial" w:cs="Arial"/>
           <w:color w:val="1F1F1F"/>
-          <w:kern w:val="0"/>
-          <w:sz w:val="21"/>
-          <w:szCs w:val="21"/>
-          <w14:ligatures w14:val="none"/>
+          <w:sz w:val="21"/>
+          <w:szCs w:val="21"/>
         </w:rPr>
         <w:t>gonna</w:t>
       </w:r>
@@ -797,10 +687,8 @@
         <w:rPr>
           <w:rFonts w:ascii="Arial" w:eastAsia="Times New Roman" w:hAnsi="Arial" w:cs="Arial"/>
           <w:color w:val="1F1F1F"/>
-          <w:kern w:val="0"/>
-          <w:sz w:val="21"/>
-          <w:szCs w:val="21"/>
-          <w14:ligatures w14:val="none"/>
+          <w:sz w:val="21"/>
+          <w:szCs w:val="21"/>
         </w:rPr>
         <w:t xml:space="preserve"> be</w:t>
       </w:r>
@@ -808,24 +696,29 @@
         <w:rPr>
           <w:rFonts w:ascii="Arial" w:eastAsia="Times New Roman" w:hAnsi="Arial" w:cs="Arial"/>
           <w:color w:val="1F1F1F"/>
-          <w:kern w:val="0"/>
-          <w:sz w:val="21"/>
-          <w:szCs w:val="21"/>
-          <w14:ligatures w14:val="none"/>
-        </w:rPr>
-        <w:br/>
-        <w:t>'Bop-bop-bop-bop</w:t>
-      </w:r>
-      <w:r>
-        <w:rPr>
-          <w:rFonts w:ascii="Arial" w:eastAsia="Times New Roman" w:hAnsi="Arial" w:cs="Arial"/>
-          <w:color w:val="1F1F1F"/>
-          <w:kern w:val="0"/>
-          <w:sz w:val="21"/>
-          <w:szCs w:val="21"/>
-          <w14:ligatures w14:val="none"/>
-        </w:rPr>
-        <w:br/>
+          <w:sz w:val="21"/>
+          <w:szCs w:val="21"/>
+        </w:rPr>
+        <w:br/>
+        <w:t>'Bop-bop-bop-bop</w:t>
+      </w:r>
+      <w:r>
+        <w:rPr>
+          <w:rFonts w:ascii="Arial" w:eastAsia="Times New Roman" w:hAnsi="Arial" w:cs="Arial"/>
+          <w:color w:val="1F1F1F"/>
+          <w:sz w:val="21"/>
+          <w:szCs w:val="21"/>
+        </w:rPr>
+        <w:br/>
+      </w:r>
+      <w:r>
+        <w:rPr>
+          <w:rFonts w:ascii="Arial" w:eastAsia="Times New Roman" w:hAnsi="Arial" w:cs="Arial"/>
+          <w:color w:val="1F1F1F"/>
+          <w:sz w:val="21"/>
+          <w:szCs w:val="21"/>
+        </w:rPr>
+        <w:lastRenderedPageBreak/>
         <w:t xml:space="preserve">You're </w:t>
       </w:r>
       <w:proofErr w:type="spellStart"/>
@@ -833,10 +726,8 @@
         <w:rPr>
           <w:rFonts w:ascii="Arial" w:eastAsia="Times New Roman" w:hAnsi="Arial" w:cs="Arial"/>
           <w:color w:val="1F1F1F"/>
-          <w:kern w:val="0"/>
-          <w:sz w:val="21"/>
-          <w:szCs w:val="21"/>
-          <w14:ligatures w14:val="none"/>
+          <w:sz w:val="21"/>
+          <w:szCs w:val="21"/>
         </w:rPr>
         <w:t>gonna</w:t>
       </w:r>
@@ -845,10 +736,8 @@
         <w:rPr>
           <w:rFonts w:ascii="Arial" w:eastAsia="Times New Roman" w:hAnsi="Arial" w:cs="Arial"/>
           <w:color w:val="1F1F1F"/>
-          <w:kern w:val="0"/>
-          <w:sz w:val="21"/>
-          <w:szCs w:val="21"/>
-          <w14:ligatures w14:val="none"/>
+          <w:sz w:val="21"/>
+          <w:szCs w:val="21"/>
         </w:rPr>
         <w:t xml:space="preserve"> give your love to me</w:t>
       </w:r>
@@ -856,33 +745,18 @@
         <w:rPr>
           <w:rFonts w:ascii="Arial" w:eastAsia="Times New Roman" w:hAnsi="Arial" w:cs="Arial"/>
           <w:color w:val="1F1F1F"/>
-          <w:kern w:val="0"/>
-          <w:sz w:val="21"/>
-          <w:szCs w:val="21"/>
-          <w14:ligatures w14:val="none"/>
-        </w:rPr>
-        <w:br/>
-      </w:r>
-      <w:r>
-        <w:rPr>
-          <w:rFonts w:ascii="Arial" w:eastAsia="Times New Roman" w:hAnsi="Arial" w:cs="Arial"/>
-          <w:color w:val="1F1F1F"/>
-          <w:kern w:val="0"/>
-          <w:sz w:val="21"/>
-          <w:szCs w:val="21"/>
-          <w14:ligatures w14:val="none"/>
-        </w:rPr>
-        <w:lastRenderedPageBreak/>
-        <w:t>'Bop-bop-bop-bop</w:t>
-      </w:r>
-      <w:r>
-        <w:rPr>
-          <w:rFonts w:ascii="Arial" w:eastAsia="Times New Roman" w:hAnsi="Arial" w:cs="Arial"/>
-          <w:color w:val="1F1F1F"/>
-          <w:kern w:val="0"/>
-          <w:sz w:val="21"/>
-          <w:szCs w:val="21"/>
-          <w14:ligatures w14:val="none"/>
+          <w:sz w:val="21"/>
+          <w:szCs w:val="21"/>
+        </w:rPr>
+        <w:br/>
+        <w:t>'Bop-bop-bop-bop</w:t>
+      </w:r>
+      <w:r>
+        <w:rPr>
+          <w:rFonts w:ascii="Arial" w:eastAsia="Times New Roman" w:hAnsi="Arial" w:cs="Arial"/>
+          <w:color w:val="1F1F1F"/>
+          <w:sz w:val="21"/>
+          <w:szCs w:val="21"/>
         </w:rPr>
         <w:br/>
         <w:t>Love to last more than one day</w:t>
@@ -891,22 +765,18 @@
         <w:rPr>
           <w:rFonts w:ascii="Arial" w:eastAsia="Times New Roman" w:hAnsi="Arial" w:cs="Arial"/>
           <w:color w:val="1F1F1F"/>
-          <w:kern w:val="0"/>
-          <w:sz w:val="21"/>
-          <w:szCs w:val="21"/>
-          <w14:ligatures w14:val="none"/>
-        </w:rPr>
-        <w:br/>
-        <w:t>'Bop-bop-bop-bop</w:t>
-      </w:r>
-      <w:r>
-        <w:rPr>
-          <w:rFonts w:ascii="Arial" w:eastAsia="Times New Roman" w:hAnsi="Arial" w:cs="Arial"/>
-          <w:color w:val="1F1F1F"/>
-          <w:kern w:val="0"/>
-          <w:sz w:val="21"/>
-          <w:szCs w:val="21"/>
-          <w14:ligatures w14:val="none"/>
+          <w:sz w:val="21"/>
+          <w:szCs w:val="21"/>
+        </w:rPr>
+        <w:br/>
+        <w:t>'Bop-bop-bop-bop</w:t>
+      </w:r>
+      <w:r>
+        <w:rPr>
+          <w:rFonts w:ascii="Arial" w:eastAsia="Times New Roman" w:hAnsi="Arial" w:cs="Arial"/>
+          <w:color w:val="1F1F1F"/>
+          <w:sz w:val="21"/>
+          <w:szCs w:val="21"/>
         </w:rPr>
         <w:br/>
         <w:t>Love is loving and not fade away</w:t>
@@ -915,10 +785,8 @@
         <w:rPr>
           <w:rFonts w:ascii="Arial" w:eastAsia="Times New Roman" w:hAnsi="Arial" w:cs="Arial"/>
           <w:color w:val="1F1F1F"/>
-          <w:kern w:val="0"/>
-          <w:sz w:val="21"/>
-          <w:szCs w:val="21"/>
-          <w14:ligatures w14:val="none"/>
+          <w:sz w:val="21"/>
+          <w:szCs w:val="21"/>
         </w:rPr>
         <w:br/>
         <w:t>Bop-bop-bop-bop</w:t>
@@ -927,10 +795,8 @@
         <w:rPr>
           <w:rFonts w:ascii="Arial" w:eastAsia="Times New Roman" w:hAnsi="Arial" w:cs="Arial"/>
           <w:color w:val="1F1F1F"/>
-          <w:kern w:val="0"/>
-          <w:sz w:val="21"/>
-          <w:szCs w:val="21"/>
-          <w14:ligatures w14:val="none"/>
+          <w:sz w:val="21"/>
+          <w:szCs w:val="21"/>
         </w:rPr>
         <w:br/>
         <w:t>Love is loving and not fade away</w:t>
@@ -939,34 +805,28 @@
         <w:rPr>
           <w:rFonts w:ascii="Arial" w:eastAsia="Times New Roman" w:hAnsi="Arial" w:cs="Arial"/>
           <w:color w:val="1F1F1F"/>
-          <w:kern w:val="0"/>
-          <w:sz w:val="21"/>
-          <w:szCs w:val="21"/>
-          <w14:ligatures w14:val="none"/>
-        </w:rPr>
-        <w:br/>
-        <w:t>'Bop-bop-bop-bop</w:t>
-      </w:r>
-      <w:r>
-        <w:rPr>
-          <w:rFonts w:ascii="Arial" w:eastAsia="Times New Roman" w:hAnsi="Arial" w:cs="Arial"/>
-          <w:color w:val="1F1F1F"/>
-          <w:kern w:val="0"/>
-          <w:sz w:val="21"/>
-          <w:szCs w:val="21"/>
-          <w14:ligatures w14:val="none"/>
-        </w:rPr>
-        <w:br/>
-        <w:t>'Bop-bop-bop-bop</w:t>
-      </w:r>
-      <w:r>
-        <w:rPr>
-          <w:rFonts w:ascii="Arial" w:eastAsia="Times New Roman" w:hAnsi="Arial" w:cs="Arial"/>
-          <w:color w:val="1F1F1F"/>
-          <w:kern w:val="0"/>
-          <w:sz w:val="21"/>
-          <w:szCs w:val="21"/>
-          <w14:ligatures w14:val="none"/>
+          <w:sz w:val="21"/>
+          <w:szCs w:val="21"/>
+        </w:rPr>
+        <w:br/>
+        <w:t>'Bop-bop-bop-bop</w:t>
+      </w:r>
+      <w:r>
+        <w:rPr>
+          <w:rFonts w:ascii="Arial" w:eastAsia="Times New Roman" w:hAnsi="Arial" w:cs="Arial"/>
+          <w:color w:val="1F1F1F"/>
+          <w:sz w:val="21"/>
+          <w:szCs w:val="21"/>
+        </w:rPr>
+        <w:br/>
+        <w:t>'Bop-bop-bop-bop</w:t>
+      </w:r>
+      <w:r>
+        <w:rPr>
+          <w:rFonts w:ascii="Arial" w:eastAsia="Times New Roman" w:hAnsi="Arial" w:cs="Arial"/>
+          <w:color w:val="1F1F1F"/>
+          <w:sz w:val="21"/>
+          <w:szCs w:val="21"/>
         </w:rPr>
         <w:br/>
       </w:r>
@@ -975,10 +835,8 @@
         <w:rPr>
           <w:rFonts w:ascii="Arial" w:eastAsia="Times New Roman" w:hAnsi="Arial" w:cs="Arial"/>
           <w:color w:val="1F1F1F"/>
-          <w:kern w:val="0"/>
-          <w:sz w:val="21"/>
-          <w:szCs w:val="21"/>
-          <w14:ligatures w14:val="none"/>
+          <w:sz w:val="21"/>
+          <w:szCs w:val="21"/>
         </w:rPr>
         <w:t>Bop-bop-bop-bop</w:t>
       </w:r>
@@ -987,10 +845,8 @@
         <w:rPr>
           <w:rFonts w:ascii="Arial" w:eastAsia="Times New Roman" w:hAnsi="Arial" w:cs="Arial"/>
           <w:color w:val="1F1F1F"/>
-          <w:kern w:val="0"/>
-          <w:sz w:val="21"/>
-          <w:szCs w:val="21"/>
-          <w14:ligatures w14:val="none"/>
+          <w:sz w:val="21"/>
+          <w:szCs w:val="21"/>
         </w:rPr>
         <w:br/>
       </w:r>
@@ -999,10 +855,8 @@
         <w:rPr>
           <w:rFonts w:ascii="Arial" w:eastAsia="Times New Roman" w:hAnsi="Arial" w:cs="Arial"/>
           <w:color w:val="1F1F1F"/>
-          <w:kern w:val="0"/>
-          <w:sz w:val="21"/>
-          <w:szCs w:val="21"/>
-          <w14:ligatures w14:val="none"/>
+          <w:sz w:val="21"/>
+          <w:szCs w:val="21"/>
         </w:rPr>
         <w:t>Bop-bop-bop-bop</w:t>
       </w:r>
@@ -1011,10 +865,8 @@
         <w:rPr>
           <w:rFonts w:ascii="Arial" w:eastAsia="Times New Roman" w:hAnsi="Arial" w:cs="Arial"/>
           <w:color w:val="1F1F1F"/>
-          <w:kern w:val="0"/>
-          <w:sz w:val="21"/>
-          <w:szCs w:val="21"/>
-          <w14:ligatures w14:val="none"/>
+          <w:sz w:val="21"/>
+          <w:szCs w:val="21"/>
         </w:rPr>
         <w:br/>
         <w:t>Bop-bop-bop-bop</w:t>
@@ -1023,10 +875,8 @@
         <w:rPr>
           <w:rFonts w:ascii="Arial" w:eastAsia="Times New Roman" w:hAnsi="Arial" w:cs="Arial"/>
           <w:color w:val="1F1F1F"/>
-          <w:kern w:val="0"/>
-          <w:sz w:val="21"/>
-          <w:szCs w:val="21"/>
-          <w14:ligatures w14:val="none"/>
+          <w:sz w:val="21"/>
+          <w:szCs w:val="21"/>
         </w:rPr>
         <w:br/>
       </w:r>
@@ -1035,14 +885,24 @@
         <w:rPr>
           <w:rFonts w:ascii="Arial" w:eastAsia="Times New Roman" w:hAnsi="Arial" w:cs="Arial"/>
           <w:color w:val="1F1F1F"/>
-          <w:kern w:val="0"/>
-          <w:sz w:val="21"/>
-          <w:szCs w:val="21"/>
-          <w14:ligatures w14:val="none"/>
+          <w:sz w:val="21"/>
+          <w:szCs w:val="21"/>
         </w:rPr>
         <w:t>Bop-bop-bop-bop</w:t>
       </w:r>
       <w:proofErr w:type="spellEnd"/>
+    </w:p>
+    <w:p>
+      <w:pPr>
+        <w:ind w:hanging="240"/>
+        <w:textAlignment w:val="baseline"/>
+        <w:rPr>
+          <w:rFonts w:ascii="Menlo" w:eastAsia="Times New Roman" w:hAnsi="Menlo" w:cs="Menlo"/>
+          <w:color w:val="000000"/>
+          <w:sz w:val="18"/>
+          <w:szCs w:val="18"/>
+        </w:rPr>
+      </w:pPr>
     </w:p>
     <w:sectPr>
       <w:pgSz w:w="12240" w:h="15840"/>
@@ -1060,11 +920,9 @@
     <w:rPrDefault>
       <w:rPr>
         <w:rFonts w:asciiTheme="minorHAnsi" w:eastAsiaTheme="minorHAnsi" w:hAnsiTheme="minorHAnsi" w:cstheme="minorBidi"/>
-        <w:kern w:val="2"/>
         <w:sz w:val="24"/>
         <w:szCs w:val="24"/>
         <w:lang w:val="en-US" w:eastAsia="en-US" w:bidi="ar-SA"/>
-        <w14:ligatures w14:val="standardContextual"/>
       </w:rPr>
     </w:rPrDefault>
     <w:pPrDefault/>
@@ -1478,6 +1336,42 @@
     <w:semiHidden/>
     <w:unhideWhenUsed/>
   </w:style>
+  <w:style w:type="paragraph" w:customStyle="1" w:styleId="larger">
+    <w:name w:val="larger"/>
+    <w:basedOn w:val="Normal"/>
+    <w:rsid w:val="00094D0B"/>
+    <w:pPr>
+      <w:spacing w:before="100" w:beforeAutospacing="1" w:after="100" w:afterAutospacing="1"/>
+    </w:pPr>
+    <w:rPr>
+      <w:rFonts w:ascii="Times New Roman" w:eastAsia="Times New Roman" w:hAnsi="Times New Roman" w:cs="Times New Roman"/>
+    </w:rPr>
+  </w:style>
+  <w:style w:type="character" w:styleId="Strong">
+    <w:name w:val="Strong"/>
+    <w:basedOn w:val="DefaultParagraphFont"/>
+    <w:uiPriority w:val="22"/>
+    <w:qFormat/>
+    <w:rsid w:val="00094D0B"/>
+    <w:rPr>
+      <w:b/>
+      <w:bCs/>
+    </w:rPr>
+  </w:style>
+  <w:style w:type="paragraph" w:styleId="NormalWeb">
+    <w:name w:val="Normal (Web)"/>
+    <w:basedOn w:val="Normal"/>
+    <w:uiPriority w:val="99"/>
+    <w:semiHidden/>
+    <w:unhideWhenUsed/>
+    <w:rsid w:val="00094D0B"/>
+    <w:pPr>
+      <w:spacing w:before="100" w:beforeAutospacing="1" w:after="100" w:afterAutospacing="1"/>
+    </w:pPr>
+    <w:rPr>
+      <w:rFonts w:ascii="Times New Roman" w:eastAsia="Times New Roman" w:hAnsi="Times New Roman" w:cs="Times New Roman"/>
+    </w:rPr>
+  </w:style>
 </w:styles>
 </file>
 

</xml_diff>